<commit_message>
Library corrected + scrum
</commit_message>
<xml_diff>
--- a/Scrum/SPRINT PLANNING MEETING.docx
+++ b/Scrum/SPRINT PLANNING MEETING.docx
@@ -200,96 +200,90 @@
         <w:rPr>
           <w:sz w:val="24"/>
         </w:rPr>
-        <w:t>Activity diagram : search for a boo</w:t>
+        <w:t xml:space="preserve">Activity diagram : search for a book </w:t>
+      </w:r>
+    </w:p>
+    <w:p>
+      <w:pPr>
+        <w:pStyle w:val="Odsekzoznamu"/>
+        <w:numPr>
+          <w:ilvl w:val="0"/>
+          <w:numId w:val="1"/>
+        </w:numPr>
+        <w:rPr>
+          <w:sz w:val="24"/>
+        </w:rPr>
+      </w:pPr>
+      <w:r>
+        <w:rPr>
+          <w:sz w:val="24"/>
+        </w:rPr>
+        <w:t>EER diagram : database – book</w:t>
+      </w:r>
+    </w:p>
+    <w:p>
+      <w:pPr>
+        <w:pStyle w:val="Odsekzoznamu"/>
+        <w:numPr>
+          <w:ilvl w:val="0"/>
+          <w:numId w:val="1"/>
+        </w:numPr>
+        <w:rPr>
+          <w:sz w:val="24"/>
+        </w:rPr>
+      </w:pPr>
+      <w:r>
+        <w:rPr>
+          <w:sz w:val="24"/>
+        </w:rPr>
+        <w:t>Database structure for books</w:t>
+      </w:r>
+    </w:p>
+    <w:p>
+      <w:pPr>
+        <w:pStyle w:val="Odsekzoznamu"/>
+        <w:numPr>
+          <w:ilvl w:val="0"/>
+          <w:numId w:val="1"/>
+        </w:numPr>
+        <w:rPr>
+          <w:sz w:val="24"/>
+        </w:rPr>
+      </w:pPr>
+      <w:r>
+        <w:rPr>
+          <w:sz w:val="24"/>
+        </w:rPr>
+        <w:t xml:space="preserve">Domain table and Logical model </w:t>
+      </w:r>
+    </w:p>
+    <w:p>
+      <w:pPr>
+        <w:pStyle w:val="Odsekzoznamu"/>
+        <w:rPr>
+          <w:sz w:val="24"/>
+        </w:rPr>
+      </w:pPr>
+    </w:p>
+    <w:p>
+      <w:pPr>
+        <w:pStyle w:val="Odsekzoznamu"/>
+        <w:numPr>
+          <w:ilvl w:val="0"/>
+          <w:numId w:val="1"/>
+        </w:numPr>
+        <w:rPr>
+          <w:sz w:val="24"/>
+        </w:rPr>
+      </w:pPr>
+      <w:r>
+        <w:rPr>
+          <w:sz w:val="24"/>
+        </w:rPr>
+        <w:t xml:space="preserve">Implement model </w:t>
       </w:r>
       <w:bookmarkStart w:id="0" w:name="_GoBack"/>
       <w:bookmarkEnd w:id="0"/>
-      <w:r>
-        <w:rPr>
-          <w:sz w:val="24"/>
-        </w:rPr>
-        <w:t xml:space="preserve">k </w:t>
-      </w:r>
-    </w:p>
-    <w:p>
-      <w:pPr>
-        <w:pStyle w:val="Odsekzoznamu"/>
-        <w:numPr>
-          <w:ilvl w:val="0"/>
-          <w:numId w:val="1"/>
-        </w:numPr>
-        <w:rPr>
-          <w:sz w:val="24"/>
-        </w:rPr>
-      </w:pPr>
-      <w:r>
-        <w:rPr>
-          <w:sz w:val="24"/>
-        </w:rPr>
-        <w:t>EER diagram : database – book</w:t>
-      </w:r>
-    </w:p>
-    <w:p>
-      <w:pPr>
-        <w:pStyle w:val="Odsekzoznamu"/>
-        <w:numPr>
-          <w:ilvl w:val="0"/>
-          <w:numId w:val="1"/>
-        </w:numPr>
-        <w:rPr>
-          <w:sz w:val="24"/>
-        </w:rPr>
-      </w:pPr>
-      <w:r>
-        <w:rPr>
-          <w:sz w:val="24"/>
-        </w:rPr>
-        <w:t>Database structure for books</w:t>
-      </w:r>
-    </w:p>
-    <w:p>
-      <w:pPr>
-        <w:pStyle w:val="Odsekzoznamu"/>
-        <w:numPr>
-          <w:ilvl w:val="0"/>
-          <w:numId w:val="1"/>
-        </w:numPr>
-        <w:rPr>
-          <w:sz w:val="24"/>
-        </w:rPr>
-      </w:pPr>
-      <w:r>
-        <w:rPr>
-          <w:sz w:val="24"/>
-        </w:rPr>
-        <w:t xml:space="preserve">Domain table and Logical model </w:t>
-      </w:r>
-    </w:p>
-    <w:p>
-      <w:pPr>
-        <w:pStyle w:val="Odsekzoznamu"/>
-        <w:rPr>
-          <w:sz w:val="24"/>
-        </w:rPr>
-      </w:pPr>
-    </w:p>
-    <w:p>
-      <w:pPr>
-        <w:pStyle w:val="Odsekzoznamu"/>
-        <w:numPr>
-          <w:ilvl w:val="0"/>
-          <w:numId w:val="1"/>
-        </w:numPr>
-        <w:rPr>
-          <w:sz w:val="24"/>
-        </w:rPr>
-      </w:pPr>
-      <w:r>
-        <w:rPr>
-          <w:sz w:val="24"/>
-        </w:rPr>
-        <w:t xml:space="preserve">Implement model </w:t>
-      </w:r>
     </w:p>
     <w:p>
       <w:pPr>
@@ -320,6 +314,7 @@
           <w:sz w:val="24"/>
         </w:rPr>
       </w:pPr>
+      <w:bookmarkStart w:id="1" w:name="_Hlk529112307"/>
       <w:r>
         <w:rPr>
           <w:sz w:val="24"/>
@@ -327,6 +322,7 @@
         <w:t>Library expose REST for searching the book</w:t>
       </w:r>
     </w:p>
+    <w:bookmarkEnd w:id="1"/>
     <w:p>
       <w:pPr>
         <w:pStyle w:val="Odsekzoznamu"/>
@@ -400,6 +396,7 @@
           <w:sz w:val="24"/>
         </w:rPr>
       </w:pPr>
+      <w:bookmarkStart w:id="2" w:name="_Hlk529112287"/>
       <w:r>
         <w:rPr>
           <w:sz w:val="24"/>
@@ -407,6 +404,7 @@
         <w:t>Library/Bookstore connect to database</w:t>
       </w:r>
     </w:p>
+    <w:bookmarkEnd w:id="2"/>
     <w:p>
       <w:pPr>
         <w:pStyle w:val="Odsekzoznamu"/>

</xml_diff>